<commit_message>
FIX: font has been changed
</commit_message>
<xml_diff>
--- a/Practice/Больных_АС_РК6-84Б_отчет_предд_пр.docx
+++ b/Practice/Больных_АС_РК6-84Б_отчет_предд_пр.docx
@@ -988,8 +988,20 @@
           <w:szCs w:val="28"/>
           <w:u w:val="single"/>
         </w:rPr>
-        <w:t>Д.И. Оглоблин</w:t>
-      </w:r>
+        <w:t xml:space="preserve">Ф.А. </w:t>
+      </w:r>
+      <w:proofErr w:type="spellStart"/>
+      <w:r>
+        <w:rPr>
+          <w:b/>
+          <w:i/>
+          <w:sz w:val="28"/>
+          <w:szCs w:val="28"/>
+          <w:u w:val="single"/>
+        </w:rPr>
+        <w:t>Витюков</w:t>
+      </w:r>
+      <w:proofErr w:type="spellEnd"/>
       <w:r>
         <w:rPr>
           <w:b/>
@@ -1947,6 +1959,8 @@
         </w:rPr>
         <w:t>Руководитель практики от кафедры:</w:t>
       </w:r>
+      <w:bookmarkStart w:id="0" w:name="_GoBack"/>
+      <w:bookmarkEnd w:id="0"/>
     </w:p>
     <w:p>
       <w:pPr>
@@ -1954,27 +1968,26 @@
         <w:rPr>
           <w:sz w:val="28"/>
           <w:szCs w:val="28"/>
-        </w:rPr>
-      </w:pPr>
-      <w:r>
-        <w:rPr>
           <w:u w:val="single"/>
         </w:rPr>
-        <w:t>Оглоблин Дмитрий Игоревич</w:t>
-      </w:r>
+      </w:pPr>
+      <w:proofErr w:type="spellStart"/>
       <w:r>
         <w:rPr>
           <w:sz w:val="28"/>
           <w:szCs w:val="28"/>
-        </w:rPr>
-        <w:t>____________________</w:t>
-      </w:r>
+          <w:u w:val="single"/>
+        </w:rPr>
+        <w:t>Витюков</w:t>
+      </w:r>
+      <w:proofErr w:type="spellEnd"/>
       <w:r>
         <w:rPr>
           <w:sz w:val="28"/>
           <w:szCs w:val="28"/>
-        </w:rPr>
-        <w:t>________________________</w:t>
+          <w:u w:val="single"/>
+        </w:rPr>
+        <w:t xml:space="preserve"> Фёдор Андреевич, преподаватель ___________________________</w:t>
       </w:r>
     </w:p>
     <w:p>
@@ -1985,6 +1998,13 @@
           <w:szCs w:val="18"/>
         </w:rPr>
       </w:pPr>
+      <w:r>
+        <w:rPr>
+          <w:sz w:val="18"/>
+          <w:szCs w:val="18"/>
+        </w:rPr>
+        <w:t xml:space="preserve"> </w:t>
+      </w:r>
       <w:r>
         <w:rPr>
           <w:sz w:val="18"/>
@@ -2118,8 +2138,6 @@
         </w:rPr>
         <w:t xml:space="preserve"> 5</w:t>
       </w:r>
-      <w:bookmarkStart w:id="0" w:name="_GoBack"/>
-      <w:bookmarkEnd w:id="0"/>
       <w:r>
         <w:rPr>
           <w:i/>
@@ -2330,6 +2348,13 @@
           <w:szCs w:val="28"/>
         </w:rPr>
         <w:tab/>
+      </w:r>
+      <w:r>
+        <w:rPr>
+          <w:b/>
+          <w:sz w:val="28"/>
+          <w:szCs w:val="28"/>
+        </w:rPr>
         <w:t>/__</w:t>
       </w:r>
       <w:r>
@@ -2340,8 +2365,9 @@
           <w:szCs w:val="28"/>
           <w:u w:val="single"/>
         </w:rPr>
-        <w:t xml:space="preserve"> </w:t>
-      </w:r>
+        <w:t xml:space="preserve">Ф.А. </w:t>
+      </w:r>
+      <w:proofErr w:type="spellStart"/>
       <w:r>
         <w:rPr>
           <w:b/>
@@ -2350,15 +2376,16 @@
           <w:szCs w:val="28"/>
           <w:u w:val="single"/>
         </w:rPr>
-        <w:t>Д.И. Оглоблин</w:t>
-      </w:r>
+        <w:t>Витюков</w:t>
+      </w:r>
+      <w:proofErr w:type="spellEnd"/>
       <w:r>
         <w:rPr>
           <w:b/>
           <w:sz w:val="28"/>
           <w:szCs w:val="28"/>
         </w:rPr>
-        <w:t>_/</w:t>
+        <w:t>__/</w:t>
       </w:r>
     </w:p>
     <w:p>
@@ -3851,6 +3878,7 @@
       </w:pPr>
       <w:r>
         <w:rPr>
+          <w:noProof/>
           <w:sz w:val="28"/>
         </w:rPr>
         <w:drawing>
@@ -3919,6 +3947,7 @@
       </w:r>
       <w:r>
         <w:rPr>
+          <w:noProof/>
           <w:sz w:val="28"/>
         </w:rPr>
         <w:drawing>
@@ -4234,6 +4263,7 @@
       </w:pPr>
       <w:r>
         <w:rPr>
+          <w:noProof/>
           <w:sz w:val="28"/>
         </w:rPr>
         <w:drawing>
@@ -4286,25 +4316,7 @@
           <w:sz w:val="28"/>
         </w:rPr>
         <w:lastRenderedPageBreak/>
-        <w:t xml:space="preserve">Рисунок </w:t>
-      </w:r>
-      <w:r>
-        <w:rPr>
-          <w:sz w:val="28"/>
-        </w:rPr>
-        <w:t>2</w:t>
-      </w:r>
-      <w:r>
-        <w:rPr>
-          <w:sz w:val="28"/>
-        </w:rPr>
-        <w:t xml:space="preserve">. </w:t>
-      </w:r>
-      <w:r>
-        <w:rPr>
-          <w:sz w:val="28"/>
-        </w:rPr>
-        <w:t>Таймер и событие для расчёта жизненных показателей виртуального агента.</w:t>
+        <w:t>Рисунок 2. Таймер и событие для расчёта жизненных показателей виртуального агента.</w:t>
       </w:r>
     </w:p>
     <w:p>
@@ -4417,6 +4429,7 @@
       </w:pPr>
       <w:r>
         <w:rPr>
+          <w:noProof/>
           <w:sz w:val="28"/>
         </w:rPr>
         <w:drawing>
@@ -4468,37 +4481,7 @@
         <w:rPr>
           <w:sz w:val="28"/>
         </w:rPr>
-        <w:t xml:space="preserve">Рисунок </w:t>
-      </w:r>
-      <w:r>
-        <w:rPr>
-          <w:sz w:val="28"/>
-        </w:rPr>
-        <w:t>3</w:t>
-      </w:r>
-      <w:r>
-        <w:rPr>
-          <w:sz w:val="28"/>
-        </w:rPr>
-        <w:t xml:space="preserve">. </w:t>
-      </w:r>
-      <w:r>
-        <w:rPr>
-          <w:sz w:val="28"/>
-        </w:rPr>
-        <w:t>Функция</w:t>
-      </w:r>
-      <w:r>
-        <w:rPr>
-          <w:sz w:val="28"/>
-        </w:rPr>
-        <w:t xml:space="preserve"> для расчёта </w:t>
-      </w:r>
-      <w:r>
-        <w:rPr>
-          <w:sz w:val="28"/>
-        </w:rPr>
-        <w:t>параметра жажды (</w:t>
+        <w:t>Рисунок 3. Функция для расчёта параметра жажды (</w:t>
       </w:r>
       <w:r>
         <w:rPr>
@@ -4517,13 +4500,7 @@
         <w:rPr>
           <w:sz w:val="28"/>
         </w:rPr>
-        <w:t>агента зебры</w:t>
-      </w:r>
-      <w:r>
-        <w:rPr>
-          <w:sz w:val="28"/>
-        </w:rPr>
-        <w:t>.</w:t>
+        <w:t>агента зебры.</w:t>
       </w:r>
     </w:p>
     <w:p>
@@ -4684,19 +4661,7 @@
         <w:rPr>
           <w:sz w:val="28"/>
         </w:rPr>
-        <w:t xml:space="preserve"> для отображения параметра здоровья, а также из </w:t>
-      </w:r>
-      <w:r>
-        <w:rPr>
-          <w:sz w:val="28"/>
-        </w:rPr>
-        <w:t>о</w:t>
-      </w:r>
-      <w:r>
-        <w:rPr>
-          <w:sz w:val="28"/>
-        </w:rPr>
-        <w:t xml:space="preserve">бъектов </w:t>
+        <w:t xml:space="preserve"> для отображения параметра здоровья, а также из объектов </w:t>
       </w:r>
       <w:proofErr w:type="spellStart"/>
       <w:r>
@@ -4754,6 +4719,7 @@
       <w:r>
         <w:rPr>
           <w:b/>
+          <w:noProof/>
           <w:sz w:val="28"/>
         </w:rPr>
         <w:drawing>
@@ -4805,25 +4771,7 @@
         <w:rPr>
           <w:sz w:val="28"/>
         </w:rPr>
-        <w:t xml:space="preserve">Рисунок </w:t>
-      </w:r>
-      <w:r>
-        <w:rPr>
-          <w:sz w:val="28"/>
-        </w:rPr>
-        <w:t>4</w:t>
-      </w:r>
-      <w:r>
-        <w:rPr>
-          <w:sz w:val="28"/>
-        </w:rPr>
-        <w:t>.</w:t>
-      </w:r>
-      <w:r>
-        <w:rPr>
-          <w:sz w:val="28"/>
-        </w:rPr>
-        <w:t xml:space="preserve"> Объект </w:t>
+        <w:t xml:space="preserve">Рисунок 4. Объект </w:t>
       </w:r>
       <w:proofErr w:type="spellStart"/>
       <w:r>
@@ -4844,13 +4792,7 @@
         <w:rPr>
           <w:sz w:val="28"/>
         </w:rPr>
-        <w:t>для агента «Крокодил»</w:t>
-      </w:r>
-      <w:r>
-        <w:rPr>
-          <w:sz w:val="28"/>
-        </w:rPr>
-        <w:t>.</w:t>
+        <w:t>для агента «Крокодил».</w:t>
       </w:r>
     </w:p>
     <w:p>
@@ -4881,6 +4823,7 @@
       <w:r>
         <w:rPr>
           <w:b/>
+          <w:noProof/>
           <w:sz w:val="28"/>
         </w:rPr>
         <w:lastRenderedPageBreak/>
@@ -4933,31 +4876,7 @@
         <w:rPr>
           <w:sz w:val="28"/>
         </w:rPr>
-        <w:t xml:space="preserve">Рисунок </w:t>
-      </w:r>
-      <w:r>
-        <w:rPr>
-          <w:sz w:val="28"/>
-        </w:rPr>
-        <w:t>5</w:t>
-      </w:r>
-      <w:r>
-        <w:rPr>
-          <w:sz w:val="28"/>
-        </w:rPr>
-        <w:t xml:space="preserve">. </w:t>
-      </w:r>
-      <w:r>
-        <w:rPr>
-          <w:sz w:val="28"/>
-        </w:rPr>
-        <w:t>Архитектура</w:t>
-      </w:r>
-      <w:r>
-        <w:rPr>
-          <w:sz w:val="28"/>
-        </w:rPr>
-        <w:t xml:space="preserve"> </w:t>
+        <w:t xml:space="preserve">Рисунок 5. Архитектура </w:t>
       </w:r>
       <w:proofErr w:type="spellStart"/>
       <w:r>
@@ -4993,6 +4912,7 @@
       <w:r>
         <w:rPr>
           <w:b/>
+          <w:noProof/>
           <w:sz w:val="28"/>
         </w:rPr>
         <w:drawing>
@@ -5044,19 +4964,7 @@
         <w:rPr>
           <w:sz w:val="28"/>
         </w:rPr>
-        <w:t xml:space="preserve">Рисунок </w:t>
-      </w:r>
-      <w:r>
-        <w:rPr>
-          <w:sz w:val="28"/>
-        </w:rPr>
-        <w:t>6</w:t>
-      </w:r>
-      <w:r>
-        <w:rPr>
-          <w:sz w:val="28"/>
-        </w:rPr>
-        <w:t xml:space="preserve">. Архитектура </w:t>
+        <w:t xml:space="preserve">Рисунок 6. Архитектура </w:t>
       </w:r>
       <w:proofErr w:type="spellStart"/>
       <w:r>
@@ -5077,19 +4985,7 @@
         <w:rPr>
           <w:sz w:val="28"/>
         </w:rPr>
-        <w:t>для агента «</w:t>
-      </w:r>
-      <w:r>
-        <w:rPr>
-          <w:sz w:val="28"/>
-        </w:rPr>
-        <w:t>Зебра</w:t>
-      </w:r>
-      <w:r>
-        <w:rPr>
-          <w:sz w:val="28"/>
-        </w:rPr>
-        <w:t>».</w:t>
+        <w:t>для агента «Зебра».</w:t>
       </w:r>
     </w:p>
     <w:p>
@@ -5243,13 +5139,7 @@
         <w:rPr>
           <w:sz w:val="28"/>
         </w:rPr>
-        <w:t xml:space="preserve">объект помещается на сцену, в соответствии с настройками модели. </w:t>
-      </w:r>
-      <w:r>
-        <w:rPr>
-          <w:sz w:val="28"/>
-        </w:rPr>
-        <w:t xml:space="preserve">При значении </w:t>
+        <w:t xml:space="preserve">объект помещается на сцену, в соответствии с настройками модели. При значении </w:t>
       </w:r>
       <w:r>
         <w:rPr>
@@ -5301,6 +5191,7 @@
       </w:pPr>
       <w:r>
         <w:rPr>
+          <w:noProof/>
           <w:sz w:val="28"/>
         </w:rPr>
         <w:drawing>
@@ -5355,13 +5246,20 @@
         <w:rPr>
           <w:sz w:val="28"/>
         </w:rPr>
-        <w:t xml:space="preserve">. </w:t>
-      </w:r>
-      <w:r>
-        <w:rPr>
-          <w:sz w:val="28"/>
-        </w:rPr>
-        <w:t>Отображение</w:t>
+        <w:t xml:space="preserve">. Отображение </w:t>
+      </w:r>
+      <w:r>
+        <w:rPr>
+          <w:sz w:val="28"/>
+        </w:rPr>
+        <w:t>3</w:t>
+      </w:r>
+      <w:r>
+        <w:rPr>
+          <w:sz w:val="28"/>
+          <w:lang w:val="en-US"/>
+        </w:rPr>
+        <w:t>D</w:t>
       </w:r>
       <w:r>
         <w:rPr>
@@ -5372,40 +5270,15 @@
       <w:r>
         <w:rPr>
           <w:sz w:val="28"/>
-        </w:rPr>
-        <w:t>3</w:t>
-      </w:r>
-      <w:r>
-        <w:rPr>
-          <w:sz w:val="28"/>
           <w:lang w:val="en-US"/>
         </w:rPr>
-        <w:t>D</w:t>
-      </w:r>
-      <w:r>
-        <w:rPr>
-          <w:sz w:val="28"/>
-        </w:rPr>
-        <w:t xml:space="preserve"> </w:t>
-      </w:r>
-      <w:r>
-        <w:rPr>
-          <w:sz w:val="28"/>
-          <w:lang w:val="en-US"/>
-        </w:rPr>
         <w:t>Widget</w:t>
       </w:r>
       <w:r>
         <w:rPr>
           <w:sz w:val="28"/>
         </w:rPr>
-        <w:t xml:space="preserve"> </w:t>
-      </w:r>
-      <w:r>
-        <w:rPr>
-          <w:sz w:val="28"/>
-        </w:rPr>
-        <w:t xml:space="preserve">в режиме </w:t>
+        <w:t xml:space="preserve"> в режиме </w:t>
       </w:r>
       <w:r>
         <w:rPr>
@@ -5440,6 +5313,7 @@
       </w:pPr>
       <w:r>
         <w:rPr>
+          <w:noProof/>
           <w:sz w:val="28"/>
         </w:rPr>
         <w:drawing>
@@ -5491,25 +5365,7 @@
         <w:rPr>
           <w:sz w:val="28"/>
         </w:rPr>
-        <w:t xml:space="preserve">Рисунок </w:t>
-      </w:r>
-      <w:r>
-        <w:rPr>
-          <w:sz w:val="28"/>
-        </w:rPr>
-        <w:t>8</w:t>
-      </w:r>
-      <w:r>
-        <w:rPr>
-          <w:sz w:val="28"/>
-        </w:rPr>
-        <w:t xml:space="preserve">. </w:t>
-      </w:r>
-      <w:r>
-        <w:rPr>
-          <w:sz w:val="28"/>
-        </w:rPr>
-        <w:t xml:space="preserve">Поворот объекта </w:t>
+        <w:t xml:space="preserve">Рисунок 8. Поворот объекта </w:t>
       </w:r>
       <w:r>
         <w:rPr>
@@ -5554,6 +5410,7 @@
       </w:pPr>
       <w:r>
         <w:rPr>
+          <w:noProof/>
           <w:sz w:val="28"/>
         </w:rPr>
         <w:drawing>
@@ -5708,14 +5565,7 @@
           <w:sz w:val="28"/>
           <w:lang w:val="ru-RU"/>
         </w:rPr>
-        <w:t xml:space="preserve"> моделью</w:t>
-      </w:r>
-      <w:r>
-        <w:rPr>
-          <w:sz w:val="28"/>
-          <w:lang w:val="ru-RU"/>
-        </w:rPr>
-        <w:t>.</w:t>
+        <w:t xml:space="preserve"> моделью.</w:t>
       </w:r>
       <w:bookmarkEnd w:id="6"/>
     </w:p>
@@ -6063,8 +5913,8 @@
       </w:pPr>
       <w:r>
         <w:rPr>
-          <w:sz w:val="28"/>
-          <w:lang w:val="en-US"/>
+          <w:noProof/>
+          <w:sz w:val="28"/>
         </w:rPr>
         <w:drawing>
           <wp:inline distT="0" distB="0" distL="0" distR="0" wp14:anchorId="0265A548" wp14:editId="065F3711">
@@ -6115,25 +5965,7 @@
         <w:rPr>
           <w:sz w:val="28"/>
         </w:rPr>
-        <w:t xml:space="preserve">Рисунок </w:t>
-      </w:r>
-      <w:r>
-        <w:rPr>
-          <w:sz w:val="28"/>
-        </w:rPr>
-        <w:t>10</w:t>
-      </w:r>
-      <w:r>
-        <w:rPr>
-          <w:sz w:val="28"/>
-        </w:rPr>
-        <w:t xml:space="preserve">. </w:t>
-      </w:r>
-      <w:r>
-        <w:rPr>
-          <w:sz w:val="28"/>
-        </w:rPr>
-        <w:t>Текстовый запрос от виртуального агента.</w:t>
+        <w:t>Рисунок 10. Текстовый запрос от виртуального агента.</w:t>
       </w:r>
     </w:p>
     <w:p>
@@ -6393,19 +6225,7 @@
         <w:rPr>
           <w:sz w:val="28"/>
         </w:rPr>
-        <w:t xml:space="preserve">Что касается разработки интерфейса, </w:t>
-      </w:r>
-      <w:r>
-        <w:rPr>
-          <w:sz w:val="28"/>
-        </w:rPr>
-        <w:t>–</w:t>
-      </w:r>
-      <w:r>
-        <w:rPr>
-          <w:sz w:val="28"/>
-        </w:rPr>
-        <w:t xml:space="preserve"> проведён анализ режимов рендеринга объекта </w:t>
+        <w:t xml:space="preserve">Что касается разработки интерфейса, – проведён анализ режимов рендеринга объекта </w:t>
       </w:r>
       <w:r>
         <w:rPr>
@@ -11219,6 +11039,7 @@
   <w:style w:type="character" w:default="1" w:styleId="a0">
     <w:name w:val="Default Paragraph Font"/>
     <w:uiPriority w:val="1"/>
+    <w:semiHidden/>
     <w:unhideWhenUsed/>
   </w:style>
   <w:style w:type="table" w:default="1" w:styleId="a1">

</xml_diff>

<commit_message>
FIX: practice doc file has been changed due to new requirements
</commit_message>
<xml_diff>
--- a/Practice/Больных_АС_РК6-84Б_отчет_предд_пр.docx
+++ b/Practice/Больных_АС_РК6-84Б_отчет_предд_пр.docx
@@ -405,7 +405,6 @@
           <w:szCs w:val="28"/>
         </w:rPr>
       </w:pPr>
-      <w:proofErr w:type="spellStart"/>
       <w:r>
         <w:rPr>
           <w:bCs/>
@@ -421,17 +420,7 @@
           <w:szCs w:val="28"/>
           <w:u w:val="single"/>
         </w:rPr>
-        <w:t>Больных</w:t>
-      </w:r>
-      <w:proofErr w:type="spellEnd"/>
-      <w:r>
-        <w:rPr>
-          <w:bCs/>
-          <w:sz w:val="28"/>
-          <w:szCs w:val="28"/>
-          <w:u w:val="single"/>
-        </w:rPr>
-        <w:t xml:space="preserve"> Андрей </w:t>
+        <w:t xml:space="preserve">Больных Андрей </w:t>
       </w:r>
       <w:r>
         <w:rPr>
@@ -638,30 +627,30 @@
       </w:r>
       <w:r>
         <w:rPr>
+          <w:rStyle w:val="docy"/>
           <w:b/>
           <w:bCs/>
           <w:i/>
+          <w:iCs/>
           <w:color w:val="000000"/>
           <w:sz w:val="32"/>
           <w:szCs w:val="32"/>
           <w:u w:val="single"/>
-          <w:lang w:eastAsia="en-US"/>
-        </w:rPr>
-        <w:t xml:space="preserve">Компания «ИФК </w:t>
-      </w:r>
-      <w:proofErr w:type="gramStart"/>
+        </w:rPr>
+        <w:t>НИИ</w:t>
+      </w:r>
       <w:r>
         <w:rPr>
           <w:b/>
           <w:bCs/>
           <w:i/>
+          <w:iCs/>
           <w:color w:val="000000"/>
           <w:sz w:val="32"/>
           <w:szCs w:val="32"/>
           <w:u w:val="single"/>
-          <w:lang w:eastAsia="en-US"/>
-        </w:rPr>
-        <w:t>Тренинг»</w:t>
+        </w:rPr>
+        <w:t xml:space="preserve"> АПП МГТУ им. Н.Э. Баумана</w:t>
       </w:r>
       <w:r>
         <w:rPr>
@@ -671,18 +660,7 @@
           <w:szCs w:val="28"/>
           <w:u w:val="single"/>
         </w:rPr>
-        <w:t>_</w:t>
-      </w:r>
-      <w:proofErr w:type="gramEnd"/>
-      <w:r>
-        <w:rPr>
-          <w:b/>
-          <w:bCs/>
-          <w:sz w:val="28"/>
-          <w:szCs w:val="28"/>
-          <w:u w:val="single"/>
-        </w:rPr>
-        <w:t>__</w:t>
+        <w:t>___</w:t>
       </w:r>
     </w:p>
     <w:p>
@@ -1792,66 +1770,159 @@
       </w:r>
       <w:r>
         <w:rPr>
+          <w:rStyle w:val="docy"/>
           <w:b/>
           <w:bCs/>
           <w:i/>
+          <w:iCs/>
           <w:color w:val="000000"/>
-          <w:sz w:val="32"/>
-          <w:szCs w:val="32"/>
+          <w:sz w:val="28"/>
+          <w:szCs w:val="28"/>
           <w:u w:val="single"/>
-          <w:lang w:eastAsia="en-US"/>
-        </w:rPr>
-        <w:t xml:space="preserve">Компания «ИФК </w:t>
-      </w:r>
-      <w:proofErr w:type="gramStart"/>
-      <w:r>
-        <w:rPr>
+        </w:rPr>
+        <w:t xml:space="preserve"> </w:t>
+      </w:r>
+      <w:r>
+        <w:rPr>
+          <w:rStyle w:val="docy"/>
           <w:b/>
           <w:bCs/>
           <w:i/>
+          <w:iCs/>
           <w:color w:val="000000"/>
-          <w:sz w:val="32"/>
-          <w:szCs w:val="32"/>
+          <w:sz w:val="28"/>
+          <w:szCs w:val="28"/>
           <w:u w:val="single"/>
-          <w:lang w:eastAsia="en-US"/>
-        </w:rPr>
-        <w:t>Тренинг»</w:t>
-      </w:r>
-      <w:r>
-        <w:rPr>
+        </w:rPr>
+        <w:t xml:space="preserve">НИИ АПП МГТУ им. </w:t>
+      </w:r>
+      <w:proofErr w:type="spellStart"/>
+      <w:r>
+        <w:rPr>
+          <w:rStyle w:val="docy"/>
           <w:b/>
           <w:bCs/>
+          <w:i/>
+          <w:iCs/>
+          <w:color w:val="000000"/>
           <w:sz w:val="28"/>
           <w:szCs w:val="28"/>
           <w:u w:val="single"/>
         </w:rPr>
-        <w:t>_</w:t>
-      </w:r>
-      <w:proofErr w:type="gramEnd"/>
-      <w:r>
-        <w:rPr>
+        <w:t>Н.Э.Баумана</w:t>
+      </w:r>
+      <w:proofErr w:type="spellEnd"/>
+      <w:r>
+        <w:rPr>
+          <w:rStyle w:val="docy"/>
           <w:b/>
           <w:bCs/>
+          <w:i/>
+          <w:iCs/>
+          <w:color w:val="000000"/>
           <w:sz w:val="28"/>
           <w:szCs w:val="28"/>
           <w:u w:val="single"/>
         </w:rPr>
-        <w:t>__</w:t>
-      </w:r>
-      <w:r>
-        <w:rPr>
+        <w:t>_____</w:t>
+      </w:r>
+    </w:p>
+    <w:p>
+      <w:pPr>
+        <w:jc w:val="both"/>
+        <w:rPr>
+          <w:sz w:val="28"/>
+          <w:szCs w:val="28"/>
+        </w:rPr>
+      </w:pPr>
+      <w:r>
+        <w:rPr>
+          <w:i/>
+        </w:rPr>
+        <w:t>Подразделение:</w:t>
+      </w:r>
+      <w:r>
+        <w:rPr>
+          <w:sz w:val="28"/>
+          <w:szCs w:val="28"/>
+        </w:rPr>
+        <w:t xml:space="preserve"> ___________________________________________________________</w:t>
+      </w:r>
+    </w:p>
+    <w:p>
+      <w:pPr>
+        <w:ind w:left="1814"/>
+        <w:jc w:val="center"/>
+        <w:rPr>
+          <w:sz w:val="18"/>
+          <w:szCs w:val="18"/>
+        </w:rPr>
+      </w:pPr>
+      <w:r>
+        <w:rPr>
+          <w:sz w:val="18"/>
+          <w:szCs w:val="18"/>
+        </w:rPr>
+        <w:t>(отдел/сектор/цех)</w:t>
+      </w:r>
+    </w:p>
+    <w:p>
+      <w:pPr>
+        <w:jc w:val="both"/>
+        <w:rPr>
+          <w:i/>
+        </w:rPr>
+      </w:pPr>
+      <w:r>
+        <w:rPr>
+          <w:i/>
+        </w:rPr>
+        <w:t>Руководитель практики от предприятия (наставник):</w:t>
+      </w:r>
+    </w:p>
+    <w:p>
+      <w:pPr>
+        <w:jc w:val="both"/>
+        <w:rPr>
+          <w:sz w:val="28"/>
+          <w:szCs w:val="28"/>
+          <w:u w:val="single"/>
+        </w:rPr>
+      </w:pPr>
+      <w:r>
+        <w:rPr>
+          <w:rStyle w:val="docy"/>
           <w:b/>
           <w:bCs/>
+          <w:i/>
+          <w:iCs/>
+          <w:color w:val="000000"/>
           <w:sz w:val="28"/>
           <w:szCs w:val="28"/>
           <w:u w:val="single"/>
         </w:rPr>
-        <w:t>_______</w:t>
-      </w:r>
+        <w:t xml:space="preserve">Киселев Игорь Алексеевич, директор НИИ АПП МГТУ им. </w:t>
+      </w:r>
+      <w:proofErr w:type="spellStart"/>
+      <w:r>
+        <w:rPr>
+          <w:rStyle w:val="docy"/>
+          <w:b/>
+          <w:bCs/>
+          <w:i/>
+          <w:iCs/>
+          <w:color w:val="000000"/>
+          <w:sz w:val="28"/>
+          <w:szCs w:val="28"/>
+          <w:u w:val="single"/>
+        </w:rPr>
+        <w:t>Н.Э.Баумана</w:t>
+      </w:r>
+      <w:proofErr w:type="spellEnd"/>
     </w:p>
     <w:p>
       <w:pPr>
-        <w:jc w:val="both"/>
+        <w:jc w:val="center"/>
         <w:rPr>
           <w:sz w:val="28"/>
           <w:szCs w:val="28"/>
@@ -1859,33 +1930,24 @@
       </w:pPr>
       <w:r>
         <w:rPr>
-          <w:i/>
-        </w:rPr>
-        <w:t>Подразделение:</w:t>
-      </w:r>
-      <w:r>
-        <w:rPr>
-          <w:sz w:val="28"/>
-          <w:szCs w:val="28"/>
-        </w:rPr>
-        <w:t xml:space="preserve"> ___________________________________________________________</w:t>
+          <w:sz w:val="18"/>
+          <w:szCs w:val="18"/>
+        </w:rPr>
+        <w:t>(Фамилия Имя Отчество полностью, должность)</w:t>
       </w:r>
     </w:p>
     <w:p>
       <w:pPr>
-        <w:ind w:left="1814"/>
-        <w:jc w:val="center"/>
-        <w:rPr>
-          <w:sz w:val="18"/>
-          <w:szCs w:val="18"/>
-        </w:rPr>
-      </w:pPr>
-      <w:r>
-        <w:rPr>
-          <w:sz w:val="18"/>
-          <w:szCs w:val="18"/>
-        </w:rPr>
-        <w:t>(отдел/сектор/цех)</w:t>
+        <w:jc w:val="both"/>
+        <w:rPr>
+          <w:i/>
+        </w:rPr>
+      </w:pPr>
+      <w:r>
+        <w:rPr>
+          <w:i/>
+        </w:rPr>
+        <w:t>Руководитель практики от кафедры:</w:t>
       </w:r>
     </w:p>
     <w:p>
@@ -1893,19 +1955,6 @@
         <w:jc w:val="both"/>
         <w:rPr>
           <w:i/>
-        </w:rPr>
-      </w:pPr>
-      <w:r>
-        <w:rPr>
-          <w:i/>
-        </w:rPr>
-        <w:t>Руководитель практики от предприятия (наставник):</w:t>
-      </w:r>
-    </w:p>
-    <w:p>
-      <w:pPr>
-        <w:jc w:val="both"/>
-        <w:rPr>
           <w:sz w:val="28"/>
           <w:szCs w:val="28"/>
           <w:u w:val="single"/>
@@ -1914,6 +1963,8 @@
       <w:proofErr w:type="spellStart"/>
       <w:r>
         <w:rPr>
+          <w:b/>
+          <w:i/>
           <w:sz w:val="28"/>
           <w:szCs w:val="28"/>
           <w:u w:val="single"/>
@@ -1923,71 +1974,59 @@
       <w:proofErr w:type="spellEnd"/>
       <w:r>
         <w:rPr>
+          <w:b/>
+          <w:i/>
           <w:sz w:val="28"/>
           <w:szCs w:val="28"/>
           <w:u w:val="single"/>
         </w:rPr>
-        <w:t xml:space="preserve"> Фёдор Андреевич, преподаватель ___________________________</w:t>
-      </w:r>
-    </w:p>
-    <w:p>
-      <w:pPr>
-        <w:jc w:val="center"/>
-        <w:rPr>
-          <w:sz w:val="28"/>
-          <w:szCs w:val="28"/>
-        </w:rPr>
-      </w:pPr>
-      <w:r>
-        <w:rPr>
-          <w:sz w:val="18"/>
-          <w:szCs w:val="18"/>
-        </w:rPr>
-        <w:t>(Фамилия Имя Отчество полностью, должность)</w:t>
-      </w:r>
-    </w:p>
-    <w:p>
-      <w:pPr>
-        <w:jc w:val="both"/>
-        <w:rPr>
+        <w:t xml:space="preserve"> Фёдор Андреевич, </w:t>
+      </w:r>
+      <w:r>
+        <w:rPr>
+          <w:b/>
           <w:i/>
-        </w:rPr>
-      </w:pPr>
-      <w:r>
-        <w:rPr>
-          <w:i/>
-        </w:rPr>
-        <w:t>Руководитель практики от кафедры:</w:t>
-      </w:r>
-      <w:bookmarkStart w:id="0" w:name="_GoBack"/>
-      <w:bookmarkEnd w:id="0"/>
-    </w:p>
-    <w:p>
-      <w:pPr>
-        <w:jc w:val="both"/>
-        <w:rPr>
           <w:sz w:val="28"/>
           <w:szCs w:val="28"/>
           <w:u w:val="single"/>
         </w:rPr>
-      </w:pPr>
-      <w:proofErr w:type="spellStart"/>
-      <w:r>
-        <w:rPr>
+        <w:t>старший преподаватель</w:t>
+      </w:r>
+      <w:r>
+        <w:rPr>
+          <w:i/>
           <w:sz w:val="28"/>
           <w:szCs w:val="28"/>
           <w:u w:val="single"/>
         </w:rPr>
-        <w:t>Витюков</w:t>
-      </w:r>
-      <w:proofErr w:type="spellEnd"/>
-      <w:r>
-        <w:rPr>
+        <w:t xml:space="preserve"> _________</w:t>
+      </w:r>
+      <w:r>
+        <w:rPr>
+          <w:i/>
           <w:sz w:val="28"/>
           <w:szCs w:val="28"/>
           <w:u w:val="single"/>
         </w:rPr>
-        <w:t xml:space="preserve"> Фёдор Андреевич, преподаватель ___________________________</w:t>
+        <w:t>__</w:t>
+      </w:r>
+      <w:r>
+        <w:rPr>
+          <w:i/>
+          <w:sz w:val="28"/>
+          <w:szCs w:val="28"/>
+          <w:u w:val="single"/>
+        </w:rPr>
+        <w:t>_____</w:t>
+      </w:r>
+      <w:r>
+        <w:rPr>
+          <w:i/>
+          <w:sz w:val="28"/>
+          <w:szCs w:val="28"/>
+          <w:u w:val="single"/>
+        </w:rPr>
+        <w:t>_</w:t>
       </w:r>
     </w:p>
     <w:p>
@@ -2280,26 +2319,53 @@
       </w:r>
       <w:r>
         <w:rPr>
+          <w:rStyle w:val="TitleChar"/>
           <w:b/>
+          <w:bCs/>
           <w:i/>
+          <w:iCs/>
+          <w:color w:val="000000"/>
           <w:sz w:val="28"/>
           <w:szCs w:val="28"/>
           <w:u w:val="single"/>
         </w:rPr>
-        <w:t xml:space="preserve">Ф.А. </w:t>
-      </w:r>
-      <w:proofErr w:type="spellStart"/>
-      <w:r>
-        <w:rPr>
+        <w:t xml:space="preserve"> </w:t>
+      </w:r>
+      <w:r>
+        <w:rPr>
+          <w:rStyle w:val="docy"/>
           <w:b/>
+          <w:bCs/>
           <w:i/>
+          <w:iCs/>
+          <w:color w:val="000000"/>
           <w:sz w:val="28"/>
           <w:szCs w:val="28"/>
           <w:u w:val="single"/>
         </w:rPr>
-        <w:t>Витюков</w:t>
-      </w:r>
-      <w:proofErr w:type="spellEnd"/>
+        <w:t xml:space="preserve">И.А. </w:t>
+      </w:r>
+      <w:r>
+        <w:rPr>
+          <w:b/>
+          <w:bCs/>
+          <w:i/>
+          <w:iCs/>
+          <w:color w:val="000000"/>
+          <w:sz w:val="28"/>
+          <w:szCs w:val="28"/>
+          <w:u w:val="single"/>
+        </w:rPr>
+        <w:t>Киселев</w:t>
+      </w:r>
+      <w:r>
+        <w:rPr>
+          <w:b/>
+          <w:sz w:val="28"/>
+          <w:szCs w:val="28"/>
+        </w:rPr>
+        <w:t xml:space="preserve"> </w:t>
+      </w:r>
       <w:r>
         <w:rPr>
           <w:b/>
@@ -2507,7 +2573,19 @@
           <w:szCs w:val="28"/>
           <w:u w:val="single"/>
         </w:rPr>
-        <w:t>А.С. Больных_</w:t>
+        <w:t>А.С. Б</w:t>
+      </w:r>
+      <w:bookmarkStart w:id="0" w:name="_GoBack"/>
+      <w:bookmarkEnd w:id="0"/>
+      <w:r>
+        <w:rPr>
+          <w:b/>
+          <w:i/>
+          <w:sz w:val="28"/>
+          <w:szCs w:val="28"/>
+          <w:u w:val="single"/>
+        </w:rPr>
+        <w:t>ольных_</w:t>
       </w:r>
       <w:r>
         <w:rPr>
@@ -22616,6 +22694,12 @@
       <w:szCs w:val="26"/>
     </w:rPr>
   </w:style>
+  <w:style w:type="character" w:customStyle="1" w:styleId="docy">
+    <w:name w:val="docy"/>
+    <w:aliases w:val="v5,1152,bqiaagaaeyqcaaagiaiaaao6awaabcgdaaaaaaaaaaaaaaaaaaaaaaaaaaaaaaaaaaaaaaaaaaaaaaaaaaaaaaaaaaaaaaaaaaaaaaaaaaaaaaaaaaaaaaaaaaaaaaaaaaaaaaaaaaaaaaaaaaaaaaaaaaaaaaaaaaaaaaaaaaaaaaaaaaaaaaaaaaaaaaaaaaaaaaaaaaaaaaaaaaaaaaaaaaaaaaaaaaaaaaaa,1101,1125"/>
+    <w:basedOn w:val="a0"/>
+    <w:rsid w:val="006C5A67"/>
+  </w:style>
 </w:styles>
 </file>
 

</xml_diff>